<commit_message>
Updated SMuFL documentation including new Avenir Next fonts for accessible PDF creation.
</commit_message>
<xml_diff>
--- a/doc/implementation_notes/fingering_clarinet.docx
+++ b/doc/implementation_notes/fingering_clarinet.docx
@@ -1,6 +1,6 @@
 
 <file path=word/document.xml><?xml version="1.0" encoding="utf-8"?>
-<w:document xmlns:wpc="http://schemas.microsoft.com/office/word/2010/wordprocessingCanvas" xmlns:mc="http://schemas.openxmlformats.org/markup-compatibility/2006" xmlns:o="urn:schemas-microsoft-com:office:office" xmlns:r="http://schemas.openxmlformats.org/officeDocument/2006/relationships" xmlns:m="http://schemas.openxmlformats.org/officeDocument/2006/math" xmlns:v="urn:schemas-microsoft-com:vml" xmlns:wp14="http://schemas.microsoft.com/office/word/2010/wordprocessingDrawing" xmlns:wp="http://schemas.openxmlformats.org/drawingml/2006/wordprocessingDrawing" xmlns:w10="urn:schemas-microsoft-com:office:word" xmlns:w="http://schemas.openxmlformats.org/wordprocessingml/2006/main" xmlns:w14="http://schemas.microsoft.com/office/word/2010/wordml" xmlns:wpg="http://schemas.microsoft.com/office/word/2010/wordprocessingGroup" xmlns:wpi="http://schemas.microsoft.com/office/word/2010/wordprocessingInk" xmlns:wne="http://schemas.microsoft.com/office/word/2006/wordml" xmlns:wps="http://schemas.microsoft.com/office/word/2010/wordprocessingShape" mc:Ignorable="w14 wp14">
+<w:document xmlns:wpc="http://schemas.microsoft.com/office/word/2010/wordprocessingCanvas" xmlns:mo="http://schemas.microsoft.com/office/mac/office/2008/main" xmlns:mc="http://schemas.openxmlformats.org/markup-compatibility/2006" xmlns:mv="urn:schemas-microsoft-com:mac:vml" xmlns:o="urn:schemas-microsoft-com:office:office" xmlns:r="http://schemas.openxmlformats.org/officeDocument/2006/relationships" xmlns:m="http://schemas.openxmlformats.org/officeDocument/2006/math" xmlns:v="urn:schemas-microsoft-com:vml" xmlns:wp14="http://schemas.microsoft.com/office/word/2010/wordprocessingDrawing" xmlns:wp="http://schemas.openxmlformats.org/drawingml/2006/wordprocessingDrawing" xmlns:w10="urn:schemas-microsoft-com:office:word" xmlns:w="http://schemas.openxmlformats.org/wordprocessingml/2006/main" xmlns:w14="http://schemas.microsoft.com/office/word/2010/wordml" xmlns:wpg="http://schemas.microsoft.com/office/word/2010/wordprocessingGroup" xmlns:wpi="http://schemas.microsoft.com/office/word/2010/wordprocessingInk" xmlns:wne="http://schemas.microsoft.com/office/word/2006/wordml" xmlns:wps="http://schemas.microsoft.com/office/word/2010/wordprocessingShape" mc:Ignorable="w14 wp14">
   <w:body>
     <w:p>
       <w:pPr>
@@ -55,7 +55,6 @@
       <w:r>
         <w:rPr>
           <w:noProof/>
-          <w:lang w:val="en-GB" w:eastAsia="en-GB"/>
         </w:rPr>
         <w:drawing>
           <wp:inline distT="0" distB="0" distL="0" distR="0" wp14:anchorId="775FFF8B" wp14:editId="38DB61BF">
@@ -133,10 +132,10 @@
             <w:tcW w:w="2518" w:type="dxa"/>
           </w:tcPr>
           <w:p>
+            <w:bookmarkStart w:id="0" w:name="_GoBack" w:colFirst="1" w:colLast="1"/>
             <w:r>
               <w:rPr>
                 <w:noProof/>
-                <w:lang w:val="en-GB" w:eastAsia="en-GB"/>
               </w:rPr>
               <w:drawing>
                 <wp:inline distT="0" distB="0" distL="0" distR="0" wp14:anchorId="5341A5BE" wp14:editId="18803D32">
@@ -190,10 +189,15 @@
             <w:pPr>
               <w:pStyle w:val="Body"/>
               <w:ind w:left="0"/>
+              <w:rPr>
+                <w:sz w:val="20"/>
+                <w:szCs w:val="20"/>
+              </w:rPr>
             </w:pPr>
             <w:r>
               <w:rPr>
                 <w:sz w:val="20"/>
+                <w:szCs w:val="20"/>
               </w:rPr>
               <w:t xml:space="preserve">C: </w:t>
             </w:r>
@@ -201,6 +205,8 @@
             <w:r>
               <w:rPr>
                 <w:rStyle w:val="Referencetoglyphname"/>
+                <w:sz w:val="20"/>
+                <w:szCs w:val="20"/>
               </w:rPr>
               <w:t>fingeringClarChart</w:t>
             </w:r>
@@ -208,6 +214,7 @@
             <w:r>
               <w:rPr>
                 <w:sz w:val="20"/>
+                <w:szCs w:val="20"/>
               </w:rPr>
               <w:t xml:space="preserve">, </w:t>
             </w:r>
@@ -215,6 +222,8 @@
             <w:r>
               <w:rPr>
                 <w:rStyle w:val="Referencetoglyphname"/>
+                <w:sz w:val="20"/>
+                <w:szCs w:val="20"/>
               </w:rPr>
               <w:t>fingeringClarLHRegisterClosed</w:t>
             </w:r>
@@ -222,44 +231,45 @@
             <w:r>
               <w:rPr>
                 <w:sz w:val="20"/>
+                <w:szCs w:val="20"/>
               </w:rPr>
               <w:t xml:space="preserve">, </w:t>
             </w:r>
             <w:r>
               <w:rPr>
                 <w:rStyle w:val="Referencetoglyphname"/>
+                <w:sz w:val="20"/>
+                <w:szCs w:val="20"/>
               </w:rPr>
               <w:t>fingeringClarLH1stFingerClosed</w:t>
             </w:r>
             <w:r>
               <w:rPr>
                 <w:sz w:val="20"/>
+                <w:szCs w:val="20"/>
               </w:rPr>
               <w:t xml:space="preserve">, </w:t>
             </w:r>
             <w:r>
               <w:rPr>
                 <w:rStyle w:val="Referencetoglyphname"/>
+                <w:sz w:val="20"/>
+                <w:szCs w:val="20"/>
               </w:rPr>
-              <w:t>fingeringClarLH2ndF</w:t>
-            </w:r>
-            <w:bookmarkStart w:id="0" w:name="_GoBack"/>
-            <w:bookmarkEnd w:id="0"/>
-            <w:r>
-              <w:rPr>
-                <w:rStyle w:val="Referencetoglyphname"/>
-              </w:rPr>
-              <w:t>ingerClosed</w:t>
+              <w:t>fingeringClarLH2ndFingerClosed</w:t>
             </w:r>
             <w:r>
               <w:rPr>
                 <w:sz w:val="20"/>
+                <w:szCs w:val="20"/>
               </w:rPr>
               <w:t xml:space="preserve">, </w:t>
             </w:r>
             <w:r>
               <w:rPr>
                 <w:rStyle w:val="Referencetoglyphname"/>
+                <w:sz w:val="20"/>
+                <w:szCs w:val="20"/>
               </w:rPr>
               <w:t>fingeringClarLH3rdFingerClosed</w:t>
             </w:r>
@@ -280,7 +290,6 @@
             <w:r>
               <w:rPr>
                 <w:noProof/>
-                <w:lang w:val="en-GB" w:eastAsia="en-GB"/>
               </w:rPr>
               <w:drawing>
                 <wp:inline distT="0" distB="0" distL="0" distR="0" wp14:anchorId="0AB87278" wp14:editId="610C2E1F">
@@ -334,23 +343,24 @@
             <w:pPr>
               <w:pStyle w:val="Body"/>
               <w:ind w:left="0"/>
+              <w:rPr>
+                <w:sz w:val="20"/>
+                <w:szCs w:val="20"/>
+              </w:rPr>
             </w:pPr>
             <w:r>
               <w:rPr>
                 <w:sz w:val="20"/>
+                <w:szCs w:val="20"/>
               </w:rPr>
-              <w:t xml:space="preserve">High </w:t>
-            </w:r>
-            <w:r>
-              <w:rPr>
-                <w:sz w:val="20"/>
-              </w:rPr>
-              <w:t xml:space="preserve">E: </w:t>
+              <w:t xml:space="preserve">High E: </w:t>
             </w:r>
             <w:proofErr w:type="spellStart"/>
             <w:r>
               <w:rPr>
                 <w:rStyle w:val="Referencetoglyphname"/>
+                <w:sz w:val="20"/>
+                <w:szCs w:val="20"/>
               </w:rPr>
               <w:t>fingeringClarChart</w:t>
             </w:r>
@@ -358,6 +368,7 @@
             <w:r>
               <w:rPr>
                 <w:sz w:val="20"/>
+                <w:szCs w:val="20"/>
               </w:rPr>
               <w:t xml:space="preserve">, </w:t>
             </w:r>
@@ -365,6 +376,8 @@
             <w:r>
               <w:rPr>
                 <w:rStyle w:val="Referencetoglyphname"/>
+                <w:sz w:val="20"/>
+                <w:szCs w:val="20"/>
               </w:rPr>
               <w:t>fingeringClarLHThumbClosed</w:t>
             </w:r>
@@ -372,6 +385,7 @@
             <w:r>
               <w:rPr>
                 <w:sz w:val="20"/>
+                <w:szCs w:val="20"/>
               </w:rPr>
               <w:t xml:space="preserve">, </w:t>
             </w:r>
@@ -379,6 +393,8 @@
             <w:r>
               <w:rPr>
                 <w:rStyle w:val="Referencetoglyphname"/>
+                <w:sz w:val="20"/>
+                <w:szCs w:val="20"/>
               </w:rPr>
               <w:t>fingeringClarLHRegisterClosed</w:t>
             </w:r>
@@ -386,31 +402,37 @@
             <w:r>
               <w:rPr>
                 <w:sz w:val="20"/>
+                <w:szCs w:val="20"/>
               </w:rPr>
               <w:t xml:space="preserve">, </w:t>
             </w:r>
             <w:r>
               <w:rPr>
                 <w:rStyle w:val="Referencetoglyphname"/>
+                <w:sz w:val="20"/>
+                <w:szCs w:val="20"/>
               </w:rPr>
-              <w:lastRenderedPageBreak/>
               <w:t>fingeringClarLH2ndFingerClosed</w:t>
             </w:r>
             <w:r>
               <w:rPr>
                 <w:sz w:val="20"/>
+                <w:szCs w:val="20"/>
               </w:rPr>
               <w:t xml:space="preserve">, </w:t>
             </w:r>
             <w:r>
               <w:rPr>
                 <w:rStyle w:val="Referencetoglyphname"/>
+                <w:sz w:val="20"/>
+                <w:szCs w:val="20"/>
               </w:rPr>
               <w:t>fingeringClarLH3rdFingerClosed</w:t>
             </w:r>
             <w:r>
               <w:rPr>
                 <w:sz w:val="20"/>
+                <w:szCs w:val="20"/>
               </w:rPr>
               <w:t xml:space="preserve">, </w:t>
             </w:r>
@@ -418,6 +440,8 @@
             <w:r>
               <w:rPr>
                 <w:rStyle w:val="Referencetoglyphname"/>
+                <w:sz w:val="20"/>
+                <w:szCs w:val="20"/>
               </w:rPr>
               <w:t>fingeringClarRHGSharpClosed</w:t>
             </w:r>
@@ -425,6 +449,7 @@
           </w:p>
         </w:tc>
       </w:tr>
+      <w:bookmarkEnd w:id="0"/>
     </w:tbl>
     <w:p/>
     <w:sectPr>
@@ -461,7 +486,7 @@
 </file>
 
 <file path=word/endnotes.xml><?xml version="1.0" encoding="utf-8"?>
-<w:endnotes xmlns:wpc="http://schemas.microsoft.com/office/word/2010/wordprocessingCanvas" xmlns:mc="http://schemas.openxmlformats.org/markup-compatibility/2006" xmlns:o="urn:schemas-microsoft-com:office:office" xmlns:r="http://schemas.openxmlformats.org/officeDocument/2006/relationships" xmlns:m="http://schemas.openxmlformats.org/officeDocument/2006/math" xmlns:v="urn:schemas-microsoft-com:vml" xmlns:wp14="http://schemas.microsoft.com/office/word/2010/wordprocessingDrawing" xmlns:wp="http://schemas.openxmlformats.org/drawingml/2006/wordprocessingDrawing" xmlns:w10="urn:schemas-microsoft-com:office:word" xmlns:w="http://schemas.openxmlformats.org/wordprocessingml/2006/main" xmlns:w14="http://schemas.microsoft.com/office/word/2010/wordml" xmlns:wpg="http://schemas.microsoft.com/office/word/2010/wordprocessingGroup" xmlns:wpi="http://schemas.microsoft.com/office/word/2010/wordprocessingInk" xmlns:wne="http://schemas.microsoft.com/office/word/2006/wordml" xmlns:wps="http://schemas.microsoft.com/office/word/2010/wordprocessingShape" mc:Ignorable="w14 wp14">
+<w:endnotes xmlns:wpc="http://schemas.microsoft.com/office/word/2010/wordprocessingCanvas" xmlns:mo="http://schemas.microsoft.com/office/mac/office/2008/main" xmlns:mc="http://schemas.openxmlformats.org/markup-compatibility/2006" xmlns:mv="urn:schemas-microsoft-com:mac:vml" xmlns:o="urn:schemas-microsoft-com:office:office" xmlns:r="http://schemas.openxmlformats.org/officeDocument/2006/relationships" xmlns:m="http://schemas.openxmlformats.org/officeDocument/2006/math" xmlns:v="urn:schemas-microsoft-com:vml" xmlns:wp14="http://schemas.microsoft.com/office/word/2010/wordprocessingDrawing" xmlns:wp="http://schemas.openxmlformats.org/drawingml/2006/wordprocessingDrawing" xmlns:w10="urn:schemas-microsoft-com:office:word" xmlns:w="http://schemas.openxmlformats.org/wordprocessingml/2006/main" xmlns:w14="http://schemas.microsoft.com/office/word/2010/wordml" xmlns:wpg="http://schemas.microsoft.com/office/word/2010/wordprocessingGroup" xmlns:wpi="http://schemas.microsoft.com/office/word/2010/wordprocessingInk" xmlns:wne="http://schemas.microsoft.com/office/word/2006/wordml" xmlns:wps="http://schemas.microsoft.com/office/word/2010/wordprocessingShape" mc:Ignorable="w14 wp14">
   <w:endnote w:type="separator" w:id="-1">
     <w:p>
       <w:pPr>
@@ -486,7 +511,7 @@
 </file>
 
 <file path=word/footnotes.xml><?xml version="1.0" encoding="utf-8"?>
-<w:footnotes xmlns:wpc="http://schemas.microsoft.com/office/word/2010/wordprocessingCanvas" xmlns:mc="http://schemas.openxmlformats.org/markup-compatibility/2006" xmlns:o="urn:schemas-microsoft-com:office:office" xmlns:r="http://schemas.openxmlformats.org/officeDocument/2006/relationships" xmlns:m="http://schemas.openxmlformats.org/officeDocument/2006/math" xmlns:v="urn:schemas-microsoft-com:vml" xmlns:wp14="http://schemas.microsoft.com/office/word/2010/wordprocessingDrawing" xmlns:wp="http://schemas.openxmlformats.org/drawingml/2006/wordprocessingDrawing" xmlns:w10="urn:schemas-microsoft-com:office:word" xmlns:w="http://schemas.openxmlformats.org/wordprocessingml/2006/main" xmlns:w14="http://schemas.microsoft.com/office/word/2010/wordml" xmlns:wpg="http://schemas.microsoft.com/office/word/2010/wordprocessingGroup" xmlns:wpi="http://schemas.microsoft.com/office/word/2010/wordprocessingInk" xmlns:wne="http://schemas.microsoft.com/office/word/2006/wordml" xmlns:wps="http://schemas.microsoft.com/office/word/2010/wordprocessingShape" mc:Ignorable="w14 wp14">
+<w:footnotes xmlns:wpc="http://schemas.microsoft.com/office/word/2010/wordprocessingCanvas" xmlns:mo="http://schemas.microsoft.com/office/mac/office/2008/main" xmlns:mc="http://schemas.openxmlformats.org/markup-compatibility/2006" xmlns:mv="urn:schemas-microsoft-com:mac:vml" xmlns:o="urn:schemas-microsoft-com:office:office" xmlns:r="http://schemas.openxmlformats.org/officeDocument/2006/relationships" xmlns:m="http://schemas.openxmlformats.org/officeDocument/2006/math" xmlns:v="urn:schemas-microsoft-com:vml" xmlns:wp14="http://schemas.microsoft.com/office/word/2010/wordprocessingDrawing" xmlns:wp="http://schemas.openxmlformats.org/drawingml/2006/wordprocessingDrawing" xmlns:w10="urn:schemas-microsoft-com:office:word" xmlns:w="http://schemas.openxmlformats.org/wordprocessingml/2006/main" xmlns:w14="http://schemas.microsoft.com/office/word/2010/wordml" xmlns:wpg="http://schemas.microsoft.com/office/word/2010/wordprocessingGroup" xmlns:wpi="http://schemas.microsoft.com/office/word/2010/wordprocessingInk" xmlns:wne="http://schemas.microsoft.com/office/word/2006/wordml" xmlns:wps="http://schemas.microsoft.com/office/word/2010/wordprocessingShape" mc:Ignorable="w14 wp14">
   <w:footnote w:type="separator" w:id="-1">
     <w:p>
       <w:pPr>
@@ -511,7 +536,7 @@
 </file>
 
 <file path=word/header1.xml><?xml version="1.0" encoding="utf-8"?>
-<w:hdr xmlns:wpc="http://schemas.microsoft.com/office/word/2010/wordprocessingCanvas" xmlns:mc="http://schemas.openxmlformats.org/markup-compatibility/2006" xmlns:o="urn:schemas-microsoft-com:office:office" xmlns:r="http://schemas.openxmlformats.org/officeDocument/2006/relationships" xmlns:m="http://schemas.openxmlformats.org/officeDocument/2006/math" xmlns:v="urn:schemas-microsoft-com:vml" xmlns:wp14="http://schemas.microsoft.com/office/word/2010/wordprocessingDrawing" xmlns:wp="http://schemas.openxmlformats.org/drawingml/2006/wordprocessingDrawing" xmlns:w10="urn:schemas-microsoft-com:office:word" xmlns:w="http://schemas.openxmlformats.org/wordprocessingml/2006/main" xmlns:w14="http://schemas.microsoft.com/office/word/2010/wordml" xmlns:wpg="http://schemas.microsoft.com/office/word/2010/wordprocessingGroup" xmlns:wpi="http://schemas.microsoft.com/office/word/2010/wordprocessingInk" xmlns:wne="http://schemas.microsoft.com/office/word/2006/wordml" xmlns:wps="http://schemas.microsoft.com/office/word/2010/wordprocessingShape" mc:Ignorable="w14 wp14">
+<w:hdr xmlns:wpc="http://schemas.microsoft.com/office/word/2010/wordprocessingCanvas" xmlns:mo="http://schemas.microsoft.com/office/mac/office/2008/main" xmlns:mc="http://schemas.openxmlformats.org/markup-compatibility/2006" xmlns:mv="urn:schemas-microsoft-com:mac:vml" xmlns:o="urn:schemas-microsoft-com:office:office" xmlns:r="http://schemas.openxmlformats.org/officeDocument/2006/relationships" xmlns:m="http://schemas.openxmlformats.org/officeDocument/2006/math" xmlns:v="urn:schemas-microsoft-com:vml" xmlns:wp14="http://schemas.microsoft.com/office/word/2010/wordprocessingDrawing" xmlns:wp="http://schemas.openxmlformats.org/drawingml/2006/wordprocessingDrawing" xmlns:w10="urn:schemas-microsoft-com:office:word" xmlns:w="http://schemas.openxmlformats.org/wordprocessingml/2006/main" xmlns:w14="http://schemas.microsoft.com/office/word/2010/wordml" xmlns:wpg="http://schemas.microsoft.com/office/word/2010/wordprocessingGroup" xmlns:wpi="http://schemas.microsoft.com/office/word/2010/wordprocessingInk" xmlns:wne="http://schemas.microsoft.com/office/word/2006/wordml" xmlns:wps="http://schemas.microsoft.com/office/word/2010/wordprocessingShape" mc:Ignorable="w14 wp14">
   <w:p>
     <w:pPr>
       <w:pStyle w:val="Header"/>
@@ -528,7 +553,6 @@
     <w:r>
       <w:rPr>
         <w:b/>
-        <w:bCs/>
         <w:noProof/>
       </w:rPr>
       <w:t>Error! No text of specified style in document.</w:t>
@@ -544,7 +568,7 @@
 </file>
 
 <file path=word/numbering.xml><?xml version="1.0" encoding="utf-8"?>
-<w:numbering xmlns:wpc="http://schemas.microsoft.com/office/word/2010/wordprocessingCanvas" xmlns:mc="http://schemas.openxmlformats.org/markup-compatibility/2006" xmlns:o="urn:schemas-microsoft-com:office:office" xmlns:r="http://schemas.openxmlformats.org/officeDocument/2006/relationships" xmlns:m="http://schemas.openxmlformats.org/officeDocument/2006/math" xmlns:v="urn:schemas-microsoft-com:vml" xmlns:wp14="http://schemas.microsoft.com/office/word/2010/wordprocessingDrawing" xmlns:wp="http://schemas.openxmlformats.org/drawingml/2006/wordprocessingDrawing" xmlns:w10="urn:schemas-microsoft-com:office:word" xmlns:w="http://schemas.openxmlformats.org/wordprocessingml/2006/main" xmlns:w14="http://schemas.microsoft.com/office/word/2010/wordml" xmlns:wpg="http://schemas.microsoft.com/office/word/2010/wordprocessingGroup" xmlns:wpi="http://schemas.microsoft.com/office/word/2010/wordprocessingInk" xmlns:wne="http://schemas.microsoft.com/office/word/2006/wordml" xmlns:wps="http://schemas.microsoft.com/office/word/2010/wordprocessingShape" mc:Ignorable="w14 wp14">
+<w:numbering xmlns:wpc="http://schemas.microsoft.com/office/word/2010/wordprocessingCanvas" xmlns:mo="http://schemas.microsoft.com/office/mac/office/2008/main" xmlns:mc="http://schemas.openxmlformats.org/markup-compatibility/2006" xmlns:mv="urn:schemas-microsoft-com:mac:vml" xmlns:o="urn:schemas-microsoft-com:office:office" xmlns:r="http://schemas.openxmlformats.org/officeDocument/2006/relationships" xmlns:m="http://schemas.openxmlformats.org/officeDocument/2006/math" xmlns:v="urn:schemas-microsoft-com:vml" xmlns:wp14="http://schemas.microsoft.com/office/word/2010/wordprocessingDrawing" xmlns:wp="http://schemas.openxmlformats.org/drawingml/2006/wordprocessingDrawing" xmlns:w10="urn:schemas-microsoft-com:office:word" xmlns:w="http://schemas.openxmlformats.org/wordprocessingml/2006/main" xmlns:w14="http://schemas.microsoft.com/office/word/2010/wordml" xmlns:wpg="http://schemas.microsoft.com/office/word/2010/wordprocessingGroup" xmlns:wpi="http://schemas.microsoft.com/office/word/2010/wordprocessingInk" xmlns:wne="http://schemas.microsoft.com/office/word/2006/wordml" xmlns:wps="http://schemas.microsoft.com/office/word/2010/wordprocessingShape" mc:Ignorable="w14 wp14">
   <w:abstractNum w:abstractNumId="0">
     <w:nsid w:val="FFFFFF1D"/>
     <w:multiLevelType w:val="multilevel"/>
@@ -1632,7 +1656,7 @@
     </w:rPrDefault>
     <w:pPrDefault/>
   </w:docDefaults>
-  <w:latentStyles w:defLockedState="0" w:defUIPriority="99" w:defSemiHidden="1" w:defUnhideWhenUsed="1" w:defQFormat="0" w:count="267">
+  <w:latentStyles w:defLockedState="0" w:defUIPriority="99" w:defSemiHidden="1" w:defUnhideWhenUsed="1" w:defQFormat="0" w:count="276">
     <w:lsdException w:name="Normal" w:semiHidden="0" w:uiPriority="0" w:unhideWhenUsed="0" w:qFormat="1"/>
     <w:lsdException w:name="heading 1" w:semiHidden="0" w:uiPriority="9" w:unhideWhenUsed="0" w:qFormat="1"/>
     <w:lsdException w:name="heading 2" w:uiPriority="9" w:qFormat="1"/>
@@ -2640,7 +2664,7 @@
 </file>
 
 <file path=word/stylesWithEffects.xml><?xml version="1.0" encoding="utf-8"?>
-<w:styles xmlns:wpc="http://schemas.microsoft.com/office/word/2010/wordprocessingCanvas" xmlns:mc="http://schemas.openxmlformats.org/markup-compatibility/2006" xmlns:o="urn:schemas-microsoft-com:office:office" xmlns:r="http://schemas.openxmlformats.org/officeDocument/2006/relationships" xmlns:m="http://schemas.openxmlformats.org/officeDocument/2006/math" xmlns:v="urn:schemas-microsoft-com:vml" xmlns:wp14="http://schemas.microsoft.com/office/word/2010/wordprocessingDrawing" xmlns:wp="http://schemas.openxmlformats.org/drawingml/2006/wordprocessingDrawing" xmlns:w10="urn:schemas-microsoft-com:office:word" xmlns:w="http://schemas.openxmlformats.org/wordprocessingml/2006/main" xmlns:w14="http://schemas.microsoft.com/office/word/2010/wordml" xmlns:wpg="http://schemas.microsoft.com/office/word/2010/wordprocessingGroup" xmlns:wpi="http://schemas.microsoft.com/office/word/2010/wordprocessingInk" xmlns:wne="http://schemas.microsoft.com/office/word/2006/wordml" xmlns:wps="http://schemas.microsoft.com/office/word/2010/wordprocessingShape" mc:Ignorable="w14 wp14">
+<w:styles xmlns:wpc="http://schemas.microsoft.com/office/word/2010/wordprocessingCanvas" xmlns:mo="http://schemas.microsoft.com/office/mac/office/2008/main" xmlns:mc="http://schemas.openxmlformats.org/markup-compatibility/2006" xmlns:mv="urn:schemas-microsoft-com:mac:vml" xmlns:o="urn:schemas-microsoft-com:office:office" xmlns:r="http://schemas.openxmlformats.org/officeDocument/2006/relationships" xmlns:m="http://schemas.openxmlformats.org/officeDocument/2006/math" xmlns:v="urn:schemas-microsoft-com:vml" xmlns:wp14="http://schemas.microsoft.com/office/word/2010/wordprocessingDrawing" xmlns:wp="http://schemas.openxmlformats.org/drawingml/2006/wordprocessingDrawing" xmlns:w10="urn:schemas-microsoft-com:office:word" xmlns:w="http://schemas.openxmlformats.org/wordprocessingml/2006/main" xmlns:w14="http://schemas.microsoft.com/office/word/2010/wordml" xmlns:wpg="http://schemas.microsoft.com/office/word/2010/wordprocessingGroup" xmlns:wpi="http://schemas.microsoft.com/office/word/2010/wordprocessingInk" xmlns:wne="http://schemas.microsoft.com/office/word/2006/wordml" xmlns:wps="http://schemas.microsoft.com/office/word/2010/wordprocessingShape" mc:Ignorable="w14 wp14">
   <w:docDefaults>
     <w:rPrDefault>
       <w:rPr>
@@ -2652,7 +2676,7 @@
     </w:rPrDefault>
     <w:pPrDefault/>
   </w:docDefaults>
-  <w:latentStyles w:defLockedState="0" w:defUIPriority="99" w:defSemiHidden="1" w:defUnhideWhenUsed="1" w:defQFormat="0" w:count="267">
+  <w:latentStyles w:defLockedState="0" w:defUIPriority="99" w:defSemiHidden="1" w:defUnhideWhenUsed="1" w:defQFormat="0" w:count="276">
     <w:lsdException w:name="Normal" w:semiHidden="0" w:uiPriority="0" w:unhideWhenUsed="0" w:qFormat="1"/>
     <w:lsdException w:name="heading 1" w:semiHidden="0" w:uiPriority="9" w:unhideWhenUsed="0" w:qFormat="1"/>
     <w:lsdException w:name="heading 2" w:uiPriority="9" w:qFormat="1"/>
@@ -3984,7 +4008,7 @@
 </file>
 
 <file path=customXml/itemProps1.xml><?xml version="1.0" encoding="utf-8"?>
-<ds:datastoreItem xmlns:ds="http://schemas.openxmlformats.org/officeDocument/2006/customXml" ds:itemID="{30725DC9-0AE9-446B-8893-13B9F73EA005}">
+<ds:datastoreItem xmlns:ds="http://schemas.openxmlformats.org/officeDocument/2006/customXml" ds:itemID="{F5679F86-2E16-E24A-A505-A7C15DF63CD3}">
   <ds:schemaRefs>
     <ds:schemaRef ds:uri="http://schemas.openxmlformats.org/officeDocument/2006/bibliography"/>
   </ds:schemaRefs>

</xml_diff>